<commit_message>
Funds modal, code formatting
</commit_message>
<xml_diff>
--- a/docs/Technikai dokumentáció.docx
+++ b/docs/Technikai dokumentáció.docx
@@ -280,21 +280,7 @@
           <w:sz w:val="28"/>
           <w:szCs w:val="28"/>
         </w:rPr>
-        <w:t>Ez a technikai dokumentáció a weboldal fejlesztői és karbantartói számára készült, hogy</w:t>
-      </w:r>
-      <w:r>
-        <w:rPr>
-          <w:sz w:val="28"/>
-          <w:szCs w:val="28"/>
-        </w:rPr>
-        <w:t xml:space="preserve"> </w:t>
-      </w:r>
-      <w:r>
-        <w:rPr>
-          <w:sz w:val="28"/>
-          <w:szCs w:val="28"/>
-        </w:rPr>
-        <w:t>megértse a rendszer működését és karbantarthatóságát.</w:t>
+        <w:t>Ez a technikai dokumentáció a weboldal fejlesztői és karbantartói számára készült, hogy megértse a rendszer működését és karbantarthatóságát.</w:t>
       </w:r>
     </w:p>
     <w:p>
@@ -572,7 +558,7 @@
           <w:sz w:val="28"/>
           <w:szCs w:val="28"/>
         </w:rPr>
-        <w:t>í</w:t>
+        <w:t>i</w:t>
       </w:r>
       <w:r>
         <w:rPr>
@@ -672,23 +658,21 @@
           <w:sz w:val="28"/>
           <w:szCs w:val="28"/>
         </w:rPr>
-        <w:t xml:space="preserve">Az oldal </w:t>
-      </w:r>
-      <w:proofErr w:type="spellStart"/>
-      <w:r>
-        <w:rPr>
-          <w:sz w:val="28"/>
-          <w:szCs w:val="28"/>
-        </w:rPr>
-        <w:t>interaktívitását</w:t>
-      </w:r>
-      <w:proofErr w:type="spellEnd"/>
-      <w:r>
-        <w:rPr>
-          <w:sz w:val="28"/>
-          <w:szCs w:val="28"/>
-        </w:rPr>
-        <w:t xml:space="preserve"> és reaktivitását a </w:t>
+        <w:t>Az oldal interakt</w:t>
+      </w:r>
+      <w:r>
+        <w:rPr>
+          <w:sz w:val="28"/>
+          <w:szCs w:val="28"/>
+        </w:rPr>
+        <w:t>i</w:t>
+      </w:r>
+      <w:r>
+        <w:rPr>
+          <w:sz w:val="28"/>
+          <w:szCs w:val="28"/>
+        </w:rPr>
+        <w:t xml:space="preserve">vitását és reaktivitását a </w:t>
       </w:r>
       <w:proofErr w:type="spellStart"/>
       <w:r>
@@ -760,6 +744,7 @@
     <w:p>
       <w:pPr>
         <w:rPr>
+          <w:rFonts w:ascii="Borgens Burlesque" w:hAnsi="Borgens Burlesque"/>
           <w:color w:val="FFC000"/>
           <w:sz w:val="44"/>
           <w:szCs w:val="44"/>
@@ -767,6 +752,7 @@
       </w:pPr>
       <w:r>
         <w:rPr>
+          <w:rFonts w:ascii="Borgens Burlesque" w:hAnsi="Borgens Burlesque"/>
           <w:color w:val="FFC000"/>
           <w:sz w:val="44"/>
           <w:szCs w:val="44"/>
@@ -994,6 +980,9 @@
       <w:proofErr w:type="spellStart"/>
       <w:r>
         <w:rPr>
+          <w:b/>
+          <w:i/>
+          <w:color w:val="ED7D31" w:themeColor="accent2"/>
           <w:sz w:val="28"/>
           <w:szCs w:val="28"/>
         </w:rPr>
@@ -1001,6 +990,9 @@
       </w:r>
       <w:r>
         <w:rPr>
+          <w:b/>
+          <w:i/>
+          <w:color w:val="ED7D31" w:themeColor="accent2"/>
           <w:sz w:val="28"/>
           <w:szCs w:val="28"/>
         </w:rPr>
@@ -1008,6 +1000,9 @@
       </w:r>
       <w:r>
         <w:rPr>
+          <w:b/>
+          <w:i/>
+          <w:color w:val="ED7D31" w:themeColor="accent2"/>
           <w:sz w:val="28"/>
           <w:szCs w:val="28"/>
         </w:rPr>
@@ -1038,6 +1033,9 @@
       <w:proofErr w:type="spellStart"/>
       <w:r>
         <w:rPr>
+          <w:b/>
+          <w:i/>
+          <w:color w:val="0070C0"/>
           <w:sz w:val="28"/>
           <w:szCs w:val="28"/>
         </w:rPr>
@@ -1061,6 +1059,7 @@
       <w:proofErr w:type="spellStart"/>
       <w:r>
         <w:rPr>
+          <w:color w:val="00B050"/>
           <w:sz w:val="28"/>
           <w:szCs w:val="28"/>
         </w:rPr>
@@ -1069,24 +1068,25 @@
       <w:proofErr w:type="spellEnd"/>
       <w:r>
         <w:rPr>
-          <w:sz w:val="28"/>
-          <w:szCs w:val="28"/>
-        </w:rPr>
-        <w:t xml:space="preserve"> JS szerverkörnyezetben)</w:t>
-      </w:r>
-      <w:r>
-        <w:rPr>
-          <w:sz w:val="28"/>
-          <w:szCs w:val="28"/>
-        </w:rPr>
-        <w:t xml:space="preserve"> </w:t>
-      </w:r>
-      <w:r>
-        <w:rPr>
-          <w:sz w:val="28"/>
-          <w:szCs w:val="28"/>
-        </w:rPr>
-        <w:t>környezetben valósítjuk meg.</w:t>
+          <w:color w:val="00B050"/>
+          <w:sz w:val="28"/>
+          <w:szCs w:val="28"/>
+        </w:rPr>
+        <w:t xml:space="preserve"> JS </w:t>
+      </w:r>
+      <w:r>
+        <w:rPr>
+          <w:sz w:val="28"/>
+          <w:szCs w:val="28"/>
+        </w:rPr>
+        <w:t>szerverkörnyezetben)</w:t>
+      </w:r>
+      <w:r>
+        <w:rPr>
+          <w:sz w:val="28"/>
+          <w:szCs w:val="28"/>
+        </w:rPr>
+        <w:t>.</w:t>
       </w:r>
     </w:p>
     <w:p/>

</xml_diff>